<commit_message>
ScopeVisitor Type Checking progress
</commit_message>
<xml_diff>
--- a/Q Language Spec.docx
+++ b/Q Language Spec.docx
@@ -71,7 +71,15 @@
         </w:numPr>
       </w:pPr>
       <w:r>
-        <w:t>Re-declaring variables in inner scopes is valid (like in javascript/java).</w:t>
+        <w:t xml:space="preserve">Re-declaring variables in inner scopes is valid (like in </w:t>
+      </w:r>
+      <w:proofErr w:type="spellStart"/>
+      <w:r>
+        <w:t>javascript</w:t>
+      </w:r>
+      <w:proofErr w:type="spellEnd"/>
+      <w:r>
+        <w:t>/java).</w:t>
       </w:r>
     </w:p>
     <w:p>
@@ -163,7 +171,15 @@
     <w:p/>
     <w:p>
       <w:r>
-        <w:t>Our language will carry out some implicit conversion where convenient. Int and Float will both be of type “Number”.</w:t>
+        <w:t xml:space="preserve">Our language will carry out some implicit conversion where convenient. </w:t>
+      </w:r>
+      <w:proofErr w:type="spellStart"/>
+      <w:r>
+        <w:t>Int</w:t>
+      </w:r>
+      <w:proofErr w:type="spellEnd"/>
+      <w:r>
+        <w:t xml:space="preserve"> and Float will both be of type “Number”.</w:t>
       </w:r>
     </w:p>
     <w:p/>
@@ -236,6 +252,19 @@
       </w:r>
       <w:r>
         <w:t>void</w:t>
+      </w:r>
+    </w:p>
+    <w:p>
+      <w:pPr>
+        <w:pStyle w:val="Heading2"/>
+      </w:pPr>
+      <w:r>
+        <w:t>Comparisons</w:t>
+      </w:r>
+    </w:p>
+    <w:p>
+      <w:r>
+        <w:t>- We allow comparisons between integers, floats and characters.</w:t>
       </w:r>
       <w:bookmarkStart w:id="0" w:name="_GoBack"/>
       <w:bookmarkEnd w:id="0"/>

</xml_diff>